<commit_message>
Menambahkan entitas, atribut, serta ERD, Mengedit nama kelas
</commit_message>
<xml_diff>
--- a/02_ABC_IDP.docx
+++ b/02_ABC_IDP.docx
@@ -139,326 +139,16 @@
         </w:rPr>
         <w:t>KELAS AB</w:t>
       </w:r>
-    </w:p>
-    <w:p>
-      <w:pPr>
-        <w:jc w:val="center"/>
+      <w:r>
         <w:rPr>
           <w:rFonts w:asciiTheme="majorHAnsi" w:hAnsiTheme="majorHAnsi" w:cstheme="majorHAnsi"/>
           <w:sz w:val="40"/>
           <w:lang w:val="en-US"/>
         </w:rPr>
-      </w:pPr>
-    </w:p>
-    <w:p>
-      <w:pPr>
-        <w:rPr>
-          <w:rFonts w:asciiTheme="majorHAnsi" w:hAnsiTheme="majorHAnsi" w:cstheme="majorHAnsi"/>
-          <w:sz w:val="36"/>
-        </w:rPr>
-      </w:pPr>
-      <w:r>
-        <w:rPr>
-          <w:rFonts w:asciiTheme="majorHAnsi" w:hAnsiTheme="majorHAnsi" w:cstheme="majorHAnsi"/>
-          <w:sz w:val="36"/>
-        </w:rPr>
-        <w:t>Indra Wirawan Adhi Kusuma</w:t>
-      </w:r>
-      <w:r>
-        <w:rPr>
-          <w:rFonts w:asciiTheme="majorHAnsi" w:hAnsiTheme="majorHAnsi" w:cstheme="majorHAnsi"/>
-          <w:sz w:val="36"/>
-        </w:rPr>
-        <w:tab/>
-      </w:r>
-      <w:r>
-        <w:rPr>
-          <w:rFonts w:asciiTheme="majorHAnsi" w:hAnsiTheme="majorHAnsi" w:cstheme="majorHAnsi"/>
-          <w:sz w:val="36"/>
-        </w:rPr>
-        <w:tab/>
-      </w:r>
-      <w:r>
-        <w:rPr>
-          <w:rFonts w:asciiTheme="majorHAnsi" w:hAnsiTheme="majorHAnsi" w:cstheme="majorHAnsi"/>
-          <w:sz w:val="36"/>
-        </w:rPr>
-        <w:tab/>
-      </w:r>
-      <w:r>
-        <w:rPr>
-          <w:rFonts w:asciiTheme="majorHAnsi" w:hAnsiTheme="majorHAnsi" w:cstheme="majorHAnsi"/>
-          <w:sz w:val="36"/>
-        </w:rPr>
-        <w:t>16/401036/SV/</w:t>
-      </w:r>
-      <w:r>
-        <w:rPr>
-          <w:rFonts w:asciiTheme="majorHAnsi" w:hAnsiTheme="majorHAnsi" w:cstheme="majorHAnsi"/>
-          <w:sz w:val="36"/>
-        </w:rPr>
-        <w:t>11540</w:t>
-      </w:r>
-    </w:p>
-    <w:p>
-      <w:pPr>
-        <w:rPr>
-          <w:rFonts w:asciiTheme="majorHAnsi" w:hAnsiTheme="majorHAnsi" w:cstheme="majorHAnsi"/>
-          <w:sz w:val="36"/>
-        </w:rPr>
-      </w:pPr>
-      <w:r>
-        <w:rPr>
-          <w:rFonts w:asciiTheme="majorHAnsi" w:hAnsiTheme="majorHAnsi" w:cstheme="majorHAnsi"/>
-          <w:sz w:val="36"/>
-        </w:rPr>
-        <w:t>Muhamad Devian Ramadhan</w:t>
-      </w:r>
-      <w:r>
-        <w:rPr>
-          <w:rFonts w:asciiTheme="majorHAnsi" w:hAnsiTheme="majorHAnsi" w:cstheme="majorHAnsi"/>
-          <w:sz w:val="36"/>
-        </w:rPr>
-        <w:tab/>
-      </w:r>
-      <w:r>
-        <w:rPr>
-          <w:rFonts w:asciiTheme="majorHAnsi" w:hAnsiTheme="majorHAnsi" w:cstheme="majorHAnsi"/>
-          <w:sz w:val="36"/>
-        </w:rPr>
-        <w:tab/>
-      </w:r>
-      <w:r>
-        <w:rPr>
-          <w:rFonts w:asciiTheme="majorHAnsi" w:hAnsiTheme="majorHAnsi" w:cstheme="majorHAnsi"/>
-          <w:sz w:val="36"/>
-        </w:rPr>
-        <w:tab/>
-      </w:r>
-      <w:r>
-        <w:rPr>
-          <w:rFonts w:asciiTheme="majorHAnsi" w:hAnsiTheme="majorHAnsi" w:cstheme="majorHAnsi"/>
-          <w:sz w:val="36"/>
-        </w:rPr>
-        <w:t>16/401041/SV/</w:t>
-      </w:r>
-      <w:r>
-        <w:rPr>
-          <w:rFonts w:asciiTheme="majorHAnsi" w:hAnsiTheme="majorHAnsi" w:cstheme="majorHAnsi"/>
-          <w:sz w:val="36"/>
-        </w:rPr>
-        <w:t>11545</w:t>
-      </w:r>
-    </w:p>
-    <w:p>
-      <w:pPr>
-        <w:rPr>
-          <w:rFonts w:asciiTheme="majorHAnsi" w:hAnsiTheme="majorHAnsi" w:cstheme="majorHAnsi"/>
-          <w:sz w:val="36"/>
-        </w:rPr>
-      </w:pPr>
-      <w:r>
-        <w:rPr>
-          <w:rFonts w:asciiTheme="majorHAnsi" w:hAnsiTheme="majorHAnsi" w:cstheme="majorHAnsi"/>
-          <w:sz w:val="36"/>
-        </w:rPr>
-        <w:t xml:space="preserve">Paska Anugrah Adil </w:t>
-      </w:r>
-      <w:r>
-        <w:rPr>
-          <w:rFonts w:asciiTheme="majorHAnsi" w:hAnsiTheme="majorHAnsi" w:cstheme="majorHAnsi"/>
-          <w:sz w:val="36"/>
-        </w:rPr>
-        <w:tab/>
-      </w:r>
-      <w:r>
-        <w:rPr>
-          <w:rFonts w:asciiTheme="majorHAnsi" w:hAnsiTheme="majorHAnsi" w:cstheme="majorHAnsi"/>
-          <w:sz w:val="36"/>
-        </w:rPr>
-        <w:tab/>
-      </w:r>
-      <w:r>
-        <w:rPr>
-          <w:rFonts w:asciiTheme="majorHAnsi" w:hAnsiTheme="majorHAnsi" w:cstheme="majorHAnsi"/>
-          <w:sz w:val="36"/>
-        </w:rPr>
-        <w:tab/>
-      </w:r>
-      <w:r>
-        <w:rPr>
-          <w:rFonts w:asciiTheme="majorHAnsi" w:hAnsiTheme="majorHAnsi" w:cstheme="majorHAnsi"/>
-          <w:sz w:val="36"/>
-        </w:rPr>
-        <w:tab/>
-      </w:r>
-      <w:r>
-        <w:rPr>
-          <w:rFonts w:asciiTheme="majorHAnsi" w:hAnsiTheme="majorHAnsi" w:cstheme="majorHAnsi"/>
-          <w:sz w:val="36"/>
-        </w:rPr>
-        <w:tab/>
-      </w:r>
-      <w:r>
-        <w:rPr>
-          <w:rFonts w:asciiTheme="majorHAnsi" w:hAnsiTheme="majorHAnsi" w:cstheme="majorHAnsi"/>
-          <w:sz w:val="36"/>
-        </w:rPr>
-        <w:t>16/401050/SV/</w:t>
-      </w:r>
-      <w:r>
-        <w:rPr>
-          <w:rFonts w:asciiTheme="majorHAnsi" w:hAnsiTheme="majorHAnsi" w:cstheme="majorHAnsi"/>
-          <w:sz w:val="36"/>
-        </w:rPr>
-        <w:t>11554</w:t>
-      </w:r>
-    </w:p>
-    <w:p>
-      <w:pPr>
-        <w:rPr>
-          <w:rFonts w:asciiTheme="majorHAnsi" w:hAnsiTheme="majorHAnsi" w:cstheme="majorHAnsi"/>
-          <w:sz w:val="36"/>
-        </w:rPr>
-      </w:pPr>
-    </w:p>
-    <w:p>
-      <w:pPr>
-        <w:jc w:val="center"/>
-        <w:rPr>
-          <w:rFonts w:asciiTheme="majorHAnsi" w:hAnsiTheme="majorHAnsi" w:cstheme="majorHAnsi"/>
-          <w:sz w:val="36"/>
-          <w:lang w:val="en-US"/>
-        </w:rPr>
-      </w:pPr>
-      <w:r>
-        <w:rPr>
-          <w:rFonts w:asciiTheme="majorHAnsi" w:hAnsiTheme="majorHAnsi" w:cstheme="majorHAnsi"/>
-          <w:sz w:val="36"/>
-          <w:lang w:val="en-US"/>
-        </w:rPr>
-        <w:t xml:space="preserve">D3 </w:t>
-      </w:r>
-      <w:proofErr w:type="spellStart"/>
-      <w:r>
-        <w:rPr>
-          <w:rFonts w:asciiTheme="majorHAnsi" w:hAnsiTheme="majorHAnsi" w:cstheme="majorHAnsi"/>
-          <w:sz w:val="36"/>
-          <w:lang w:val="en-US"/>
-        </w:rPr>
-        <w:t>Ilmu</w:t>
-      </w:r>
-      <w:proofErr w:type="spellEnd"/>
-      <w:r>
-        <w:rPr>
-          <w:rFonts w:asciiTheme="majorHAnsi" w:hAnsiTheme="majorHAnsi" w:cstheme="majorHAnsi"/>
-          <w:sz w:val="36"/>
-          <w:lang w:val="en-US"/>
-        </w:rPr>
-        <w:t xml:space="preserve"> </w:t>
-      </w:r>
-      <w:proofErr w:type="spellStart"/>
-      <w:r>
-        <w:rPr>
-          <w:rFonts w:asciiTheme="majorHAnsi" w:hAnsiTheme="majorHAnsi" w:cstheme="majorHAnsi"/>
-          <w:sz w:val="36"/>
-          <w:lang w:val="en-US"/>
-        </w:rPr>
-        <w:t>Komputer</w:t>
-      </w:r>
-      <w:proofErr w:type="spellEnd"/>
-      <w:r>
-        <w:rPr>
-          <w:rFonts w:asciiTheme="majorHAnsi" w:hAnsiTheme="majorHAnsi" w:cstheme="majorHAnsi"/>
-          <w:sz w:val="36"/>
-          <w:lang w:val="en-US"/>
-        </w:rPr>
-        <w:t xml:space="preserve"> </w:t>
-      </w:r>
-      <w:proofErr w:type="spellStart"/>
-      <w:r>
-        <w:rPr>
-          <w:rFonts w:asciiTheme="majorHAnsi" w:hAnsiTheme="majorHAnsi" w:cstheme="majorHAnsi"/>
-          <w:sz w:val="36"/>
-          <w:lang w:val="en-US"/>
-        </w:rPr>
-        <w:t>dan</w:t>
-      </w:r>
-      <w:proofErr w:type="spellEnd"/>
-      <w:r>
-        <w:rPr>
-          <w:rFonts w:asciiTheme="majorHAnsi" w:hAnsiTheme="majorHAnsi" w:cstheme="majorHAnsi"/>
-          <w:sz w:val="36"/>
-          <w:lang w:val="en-US"/>
-        </w:rPr>
-        <w:t xml:space="preserve"> </w:t>
-      </w:r>
-      <w:proofErr w:type="spellStart"/>
-      <w:r>
-        <w:rPr>
-          <w:rFonts w:asciiTheme="majorHAnsi" w:hAnsiTheme="majorHAnsi" w:cstheme="majorHAnsi"/>
-          <w:sz w:val="36"/>
-          <w:lang w:val="en-US"/>
-        </w:rPr>
-        <w:t>Sistem</w:t>
-      </w:r>
-      <w:proofErr w:type="spellEnd"/>
-      <w:r>
-        <w:rPr>
-          <w:rFonts w:asciiTheme="majorHAnsi" w:hAnsiTheme="majorHAnsi" w:cstheme="majorHAnsi"/>
-          <w:sz w:val="36"/>
-          <w:lang w:val="en-US"/>
-        </w:rPr>
-        <w:t xml:space="preserve"> </w:t>
-      </w:r>
-      <w:proofErr w:type="spellStart"/>
-      <w:r>
-        <w:rPr>
-          <w:rFonts w:asciiTheme="majorHAnsi" w:hAnsiTheme="majorHAnsi" w:cstheme="majorHAnsi"/>
-          <w:sz w:val="36"/>
-          <w:lang w:val="en-US"/>
-        </w:rPr>
-        <w:t>Informasi</w:t>
-      </w:r>
-      <w:proofErr w:type="spellEnd"/>
-    </w:p>
-    <w:p>
-      <w:pPr>
-        <w:jc w:val="center"/>
-        <w:rPr>
-          <w:rFonts w:asciiTheme="majorHAnsi" w:hAnsiTheme="majorHAnsi" w:cstheme="majorHAnsi"/>
-          <w:sz w:val="36"/>
-          <w:lang w:val="en-US"/>
-        </w:rPr>
-      </w:pPr>
-      <w:proofErr w:type="spellStart"/>
-      <w:r>
-        <w:rPr>
-          <w:rFonts w:asciiTheme="majorHAnsi" w:hAnsiTheme="majorHAnsi" w:cstheme="majorHAnsi"/>
-          <w:sz w:val="36"/>
-          <w:lang w:val="en-US"/>
-        </w:rPr>
-        <w:t>Sekolah</w:t>
-      </w:r>
-      <w:proofErr w:type="spellEnd"/>
-      <w:r>
-        <w:rPr>
-          <w:rFonts w:asciiTheme="majorHAnsi" w:hAnsiTheme="majorHAnsi" w:cstheme="majorHAnsi"/>
-          <w:sz w:val="36"/>
-          <w:lang w:val="en-US"/>
-        </w:rPr>
-        <w:t xml:space="preserve"> </w:t>
-      </w:r>
-      <w:proofErr w:type="spellStart"/>
-      <w:r>
-        <w:rPr>
-          <w:rFonts w:asciiTheme="majorHAnsi" w:hAnsiTheme="majorHAnsi" w:cstheme="majorHAnsi"/>
-          <w:sz w:val="36"/>
-          <w:lang w:val="en-US"/>
-        </w:rPr>
-        <w:t>Vokasi</w:t>
-      </w:r>
-      <w:proofErr w:type="spellEnd"/>
+        <w:t>C</w:t>
+      </w:r>
+      <w:bookmarkStart w:id="0" w:name="_GoBack"/>
+      <w:bookmarkEnd w:id="0"/>
     </w:p>
     <w:p>
       <w:pPr>
@@ -469,52 +159,232 @@
           <w:lang w:val="en-US"/>
         </w:rPr>
       </w:pPr>
-      <w:proofErr w:type="spellStart"/>
-      <w:r>
+    </w:p>
+    <w:p>
+      <w:pPr>
+        <w:rPr>
+          <w:rFonts w:asciiTheme="majorHAnsi" w:hAnsiTheme="majorHAnsi" w:cstheme="majorHAnsi"/>
+          <w:sz w:val="36"/>
+        </w:rPr>
+      </w:pPr>
+      <w:r>
+        <w:rPr>
+          <w:rFonts w:asciiTheme="majorHAnsi" w:hAnsiTheme="majorHAnsi" w:cstheme="majorHAnsi"/>
+          <w:sz w:val="36"/>
+        </w:rPr>
+        <w:t>Indra Wirawan Adhi Kusuma</w:t>
+      </w:r>
+      <w:r>
+        <w:rPr>
+          <w:rFonts w:asciiTheme="majorHAnsi" w:hAnsiTheme="majorHAnsi" w:cstheme="majorHAnsi"/>
+          <w:sz w:val="36"/>
+        </w:rPr>
+        <w:tab/>
+      </w:r>
+      <w:r>
+        <w:rPr>
+          <w:rFonts w:asciiTheme="majorHAnsi" w:hAnsiTheme="majorHAnsi" w:cstheme="majorHAnsi"/>
+          <w:sz w:val="36"/>
+        </w:rPr>
+        <w:tab/>
+      </w:r>
+      <w:r>
+        <w:rPr>
+          <w:rFonts w:asciiTheme="majorHAnsi" w:hAnsiTheme="majorHAnsi" w:cstheme="majorHAnsi"/>
+          <w:sz w:val="36"/>
+        </w:rPr>
+        <w:tab/>
+      </w:r>
+      <w:r>
+        <w:rPr>
+          <w:rFonts w:asciiTheme="majorHAnsi" w:hAnsiTheme="majorHAnsi" w:cstheme="majorHAnsi"/>
+          <w:sz w:val="36"/>
+        </w:rPr>
+        <w:t>16/401036/SV/</w:t>
+      </w:r>
+      <w:r>
+        <w:rPr>
+          <w:rFonts w:asciiTheme="majorHAnsi" w:hAnsiTheme="majorHAnsi" w:cstheme="majorHAnsi"/>
+          <w:sz w:val="36"/>
+        </w:rPr>
+        <w:t>11540</w:t>
+      </w:r>
+    </w:p>
+    <w:p>
+      <w:pPr>
+        <w:rPr>
+          <w:rFonts w:asciiTheme="majorHAnsi" w:hAnsiTheme="majorHAnsi" w:cstheme="majorHAnsi"/>
+          <w:sz w:val="36"/>
+        </w:rPr>
+      </w:pPr>
+      <w:r>
+        <w:rPr>
+          <w:rFonts w:asciiTheme="majorHAnsi" w:hAnsiTheme="majorHAnsi" w:cstheme="majorHAnsi"/>
+          <w:sz w:val="36"/>
+        </w:rPr>
+        <w:t>Muhamad Devian Ramadhan</w:t>
+      </w:r>
+      <w:r>
+        <w:rPr>
+          <w:rFonts w:asciiTheme="majorHAnsi" w:hAnsiTheme="majorHAnsi" w:cstheme="majorHAnsi"/>
+          <w:sz w:val="36"/>
+        </w:rPr>
+        <w:tab/>
+      </w:r>
+      <w:r>
+        <w:rPr>
+          <w:rFonts w:asciiTheme="majorHAnsi" w:hAnsiTheme="majorHAnsi" w:cstheme="majorHAnsi"/>
+          <w:sz w:val="36"/>
+        </w:rPr>
+        <w:tab/>
+      </w:r>
+      <w:r>
+        <w:rPr>
+          <w:rFonts w:asciiTheme="majorHAnsi" w:hAnsiTheme="majorHAnsi" w:cstheme="majorHAnsi"/>
+          <w:sz w:val="36"/>
+        </w:rPr>
+        <w:tab/>
+      </w:r>
+      <w:r>
+        <w:rPr>
+          <w:rFonts w:asciiTheme="majorHAnsi" w:hAnsiTheme="majorHAnsi" w:cstheme="majorHAnsi"/>
+          <w:sz w:val="36"/>
+        </w:rPr>
+        <w:t>16/401041/SV/</w:t>
+      </w:r>
+      <w:r>
+        <w:rPr>
+          <w:rFonts w:asciiTheme="majorHAnsi" w:hAnsiTheme="majorHAnsi" w:cstheme="majorHAnsi"/>
+          <w:sz w:val="36"/>
+        </w:rPr>
+        <w:t>11545</w:t>
+      </w:r>
+    </w:p>
+    <w:p>
+      <w:pPr>
+        <w:rPr>
+          <w:rFonts w:asciiTheme="majorHAnsi" w:hAnsiTheme="majorHAnsi" w:cstheme="majorHAnsi"/>
+          <w:sz w:val="36"/>
+        </w:rPr>
+      </w:pPr>
+      <w:r>
+        <w:rPr>
+          <w:rFonts w:asciiTheme="majorHAnsi" w:hAnsiTheme="majorHAnsi" w:cstheme="majorHAnsi"/>
+          <w:sz w:val="36"/>
+        </w:rPr>
+        <w:t xml:space="preserve">Paska Anugrah Adil </w:t>
+      </w:r>
+      <w:r>
+        <w:rPr>
+          <w:rFonts w:asciiTheme="majorHAnsi" w:hAnsiTheme="majorHAnsi" w:cstheme="majorHAnsi"/>
+          <w:sz w:val="36"/>
+        </w:rPr>
+        <w:tab/>
+      </w:r>
+      <w:r>
+        <w:rPr>
+          <w:rFonts w:asciiTheme="majorHAnsi" w:hAnsiTheme="majorHAnsi" w:cstheme="majorHAnsi"/>
+          <w:sz w:val="36"/>
+        </w:rPr>
+        <w:tab/>
+      </w:r>
+      <w:r>
+        <w:rPr>
+          <w:rFonts w:asciiTheme="majorHAnsi" w:hAnsiTheme="majorHAnsi" w:cstheme="majorHAnsi"/>
+          <w:sz w:val="36"/>
+        </w:rPr>
+        <w:tab/>
+      </w:r>
+      <w:r>
+        <w:rPr>
+          <w:rFonts w:asciiTheme="majorHAnsi" w:hAnsiTheme="majorHAnsi" w:cstheme="majorHAnsi"/>
+          <w:sz w:val="36"/>
+        </w:rPr>
+        <w:tab/>
+      </w:r>
+      <w:r>
+        <w:rPr>
+          <w:rFonts w:asciiTheme="majorHAnsi" w:hAnsiTheme="majorHAnsi" w:cstheme="majorHAnsi"/>
+          <w:sz w:val="36"/>
+        </w:rPr>
+        <w:tab/>
+      </w:r>
+      <w:r>
+        <w:rPr>
+          <w:rFonts w:asciiTheme="majorHAnsi" w:hAnsiTheme="majorHAnsi" w:cstheme="majorHAnsi"/>
+          <w:sz w:val="36"/>
+        </w:rPr>
+        <w:t>16/401050/SV/</w:t>
+      </w:r>
+      <w:r>
+        <w:rPr>
+          <w:rFonts w:asciiTheme="majorHAnsi" w:hAnsiTheme="majorHAnsi" w:cstheme="majorHAnsi"/>
+          <w:sz w:val="36"/>
+        </w:rPr>
+        <w:t>11554</w:t>
+      </w:r>
+    </w:p>
+    <w:p>
+      <w:pPr>
+        <w:rPr>
+          <w:rFonts w:asciiTheme="majorHAnsi" w:hAnsiTheme="majorHAnsi" w:cstheme="majorHAnsi"/>
+          <w:sz w:val="36"/>
+        </w:rPr>
+      </w:pPr>
+    </w:p>
+    <w:p>
+      <w:pPr>
+        <w:jc w:val="center"/>
         <w:rPr>
           <w:rFonts w:asciiTheme="majorHAnsi" w:hAnsiTheme="majorHAnsi" w:cstheme="majorHAnsi"/>
           <w:sz w:val="36"/>
           <w:lang w:val="en-US"/>
         </w:rPr>
-        <w:t>Universitas</w:t>
-      </w:r>
-      <w:proofErr w:type="spellEnd"/>
+      </w:pPr>
       <w:r>
         <w:rPr>
           <w:rFonts w:asciiTheme="majorHAnsi" w:hAnsiTheme="majorHAnsi" w:cstheme="majorHAnsi"/>
           <w:sz w:val="36"/>
           <w:lang w:val="en-US"/>
         </w:rPr>
-        <w:t xml:space="preserve"> </w:t>
-      </w:r>
-      <w:proofErr w:type="spellStart"/>
-      <w:r>
+        <w:t>D3 Ilmu Komputer dan Sistem Informasi</w:t>
+      </w:r>
+    </w:p>
+    <w:p>
+      <w:pPr>
+        <w:jc w:val="center"/>
         <w:rPr>
           <w:rFonts w:asciiTheme="majorHAnsi" w:hAnsiTheme="majorHAnsi" w:cstheme="majorHAnsi"/>
           <w:sz w:val="36"/>
           <w:lang w:val="en-US"/>
         </w:rPr>
-        <w:t>Gadjah</w:t>
-      </w:r>
-      <w:proofErr w:type="spellEnd"/>
+      </w:pPr>
       <w:r>
         <w:rPr>
           <w:rFonts w:asciiTheme="majorHAnsi" w:hAnsiTheme="majorHAnsi" w:cstheme="majorHAnsi"/>
           <w:sz w:val="36"/>
           <w:lang w:val="en-US"/>
         </w:rPr>
-        <w:t xml:space="preserve"> </w:t>
-      </w:r>
-      <w:proofErr w:type="spellStart"/>
-      <w:r>
-        <w:rPr>
-          <w:rFonts w:asciiTheme="majorHAnsi" w:hAnsiTheme="majorHAnsi" w:cstheme="majorHAnsi"/>
-          <w:sz w:val="36"/>
+        <w:t>Sekolah Vokasi</w:t>
+      </w:r>
+    </w:p>
+    <w:p>
+      <w:pPr>
+        <w:jc w:val="center"/>
+        <w:rPr>
+          <w:rFonts w:asciiTheme="majorHAnsi" w:hAnsiTheme="majorHAnsi" w:cstheme="majorHAnsi"/>
+          <w:sz w:val="40"/>
           <w:lang w:val="en-US"/>
         </w:rPr>
-        <w:t>Mada</w:t>
-      </w:r>
-      <w:proofErr w:type="spellEnd"/>
+      </w:pPr>
+      <w:r>
+        <w:rPr>
+          <w:rFonts w:asciiTheme="majorHAnsi" w:hAnsiTheme="majorHAnsi" w:cstheme="majorHAnsi"/>
+          <w:sz w:val="36"/>
+          <w:lang w:val="en-US"/>
+        </w:rPr>
+        <w:t>Universitas Gadjah Mada</w:t>
+      </w:r>
     </w:p>
     <w:p>
       <w:pPr>
@@ -564,270 +434,14 @@
           <w:lang w:val="en-US"/>
         </w:rPr>
       </w:pPr>
-      <w:proofErr w:type="spellStart"/>
       <w:r>
         <w:rPr>
           <w:rFonts w:ascii="Times New Roman" w:hAnsi="Times New Roman" w:cs="Times New Roman"/>
           <w:sz w:val="28"/>
           <w:lang w:val="en-US"/>
         </w:rPr>
-        <w:t>Disini</w:t>
-      </w:r>
-      <w:proofErr w:type="spellEnd"/>
-      <w:r>
-        <w:rPr>
-          <w:rFonts w:ascii="Times New Roman" w:hAnsi="Times New Roman" w:cs="Times New Roman"/>
-          <w:sz w:val="28"/>
-          <w:lang w:val="en-US"/>
-        </w:rPr>
-        <w:t xml:space="preserve"> </w:t>
-      </w:r>
-      <w:proofErr w:type="spellStart"/>
-      <w:r>
-        <w:rPr>
-          <w:rFonts w:ascii="Times New Roman" w:hAnsi="Times New Roman" w:cs="Times New Roman"/>
-          <w:sz w:val="28"/>
-          <w:lang w:val="en-US"/>
-        </w:rPr>
-        <w:t>kelompok</w:t>
-      </w:r>
-      <w:proofErr w:type="spellEnd"/>
-      <w:r>
-        <w:rPr>
-          <w:rFonts w:ascii="Times New Roman" w:hAnsi="Times New Roman" w:cs="Times New Roman"/>
-          <w:sz w:val="28"/>
-          <w:lang w:val="en-US"/>
-        </w:rPr>
-        <w:t xml:space="preserve"> kami </w:t>
-      </w:r>
-      <w:proofErr w:type="spellStart"/>
-      <w:r>
-        <w:rPr>
-          <w:rFonts w:ascii="Times New Roman" w:hAnsi="Times New Roman" w:cs="Times New Roman"/>
-          <w:sz w:val="28"/>
-          <w:lang w:val="en-US"/>
-        </w:rPr>
-        <w:t>memilih</w:t>
-      </w:r>
-      <w:proofErr w:type="spellEnd"/>
-      <w:r>
-        <w:rPr>
-          <w:rFonts w:ascii="Times New Roman" w:hAnsi="Times New Roman" w:cs="Times New Roman"/>
-          <w:sz w:val="28"/>
-          <w:lang w:val="en-US"/>
-        </w:rPr>
-        <w:t xml:space="preserve"> </w:t>
-      </w:r>
-      <w:proofErr w:type="spellStart"/>
-      <w:r>
-        <w:rPr>
-          <w:rFonts w:ascii="Times New Roman" w:hAnsi="Times New Roman" w:cs="Times New Roman"/>
-          <w:sz w:val="28"/>
-          <w:lang w:val="en-US"/>
-        </w:rPr>
-        <w:t>Sistem</w:t>
-      </w:r>
-      <w:proofErr w:type="spellEnd"/>
-      <w:r>
-        <w:rPr>
-          <w:rFonts w:ascii="Times New Roman" w:hAnsi="Times New Roman" w:cs="Times New Roman"/>
-          <w:sz w:val="28"/>
-          <w:lang w:val="en-US"/>
-        </w:rPr>
-        <w:t xml:space="preserve"> </w:t>
-      </w:r>
-      <w:proofErr w:type="spellStart"/>
-      <w:r>
-        <w:rPr>
-          <w:rFonts w:ascii="Times New Roman" w:hAnsi="Times New Roman" w:cs="Times New Roman"/>
-          <w:sz w:val="28"/>
-          <w:lang w:val="en-US"/>
-        </w:rPr>
-        <w:t>Informasi</w:t>
-      </w:r>
-      <w:proofErr w:type="spellEnd"/>
-      <w:r>
-        <w:rPr>
-          <w:rFonts w:ascii="Times New Roman" w:hAnsi="Times New Roman" w:cs="Times New Roman"/>
-          <w:sz w:val="28"/>
-          <w:lang w:val="en-US"/>
-        </w:rPr>
-        <w:t xml:space="preserve"> Rental Mobil. </w:t>
-      </w:r>
-      <w:proofErr w:type="spellStart"/>
-      <w:r>
-        <w:rPr>
-          <w:rFonts w:ascii="Times New Roman" w:hAnsi="Times New Roman" w:cs="Times New Roman"/>
-          <w:sz w:val="28"/>
-          <w:lang w:val="en-US"/>
-        </w:rPr>
-        <w:t>Sistem</w:t>
-      </w:r>
-      <w:proofErr w:type="spellEnd"/>
-      <w:r>
-        <w:rPr>
-          <w:rFonts w:ascii="Times New Roman" w:hAnsi="Times New Roman" w:cs="Times New Roman"/>
-          <w:sz w:val="28"/>
-          <w:lang w:val="en-US"/>
-        </w:rPr>
-        <w:t xml:space="preserve"> </w:t>
-      </w:r>
-      <w:proofErr w:type="spellStart"/>
-      <w:r>
-        <w:rPr>
-          <w:rFonts w:ascii="Times New Roman" w:hAnsi="Times New Roman" w:cs="Times New Roman"/>
-          <w:sz w:val="28"/>
-          <w:lang w:val="en-US"/>
-        </w:rPr>
-        <w:t>ini</w:t>
-      </w:r>
-      <w:proofErr w:type="spellEnd"/>
-      <w:r>
-        <w:rPr>
-          <w:rFonts w:ascii="Times New Roman" w:hAnsi="Times New Roman" w:cs="Times New Roman"/>
-          <w:sz w:val="28"/>
-          <w:lang w:val="en-US"/>
-        </w:rPr>
-        <w:t xml:space="preserve"> </w:t>
-      </w:r>
-      <w:proofErr w:type="spellStart"/>
-      <w:proofErr w:type="gramStart"/>
-      <w:r>
-        <w:rPr>
-          <w:rFonts w:ascii="Times New Roman" w:hAnsi="Times New Roman" w:cs="Times New Roman"/>
-          <w:sz w:val="28"/>
-          <w:lang w:val="en-US"/>
-        </w:rPr>
-        <w:t>akan</w:t>
-      </w:r>
-      <w:proofErr w:type="spellEnd"/>
-      <w:proofErr w:type="gramEnd"/>
-      <w:r>
-        <w:rPr>
-          <w:rFonts w:ascii="Times New Roman" w:hAnsi="Times New Roman" w:cs="Times New Roman"/>
-          <w:sz w:val="28"/>
-          <w:lang w:val="en-US"/>
-        </w:rPr>
-        <w:t xml:space="preserve"> </w:t>
-      </w:r>
-      <w:proofErr w:type="spellStart"/>
-      <w:r>
-        <w:rPr>
-          <w:rFonts w:ascii="Times New Roman" w:hAnsi="Times New Roman" w:cs="Times New Roman"/>
-          <w:sz w:val="28"/>
-          <w:lang w:val="en-US"/>
-        </w:rPr>
-        <w:t>berisikan</w:t>
-      </w:r>
-      <w:proofErr w:type="spellEnd"/>
-      <w:r>
-        <w:rPr>
-          <w:rFonts w:ascii="Times New Roman" w:hAnsi="Times New Roman" w:cs="Times New Roman"/>
-          <w:sz w:val="28"/>
-          <w:lang w:val="en-US"/>
-        </w:rPr>
-        <w:t xml:space="preserve"> </w:t>
-      </w:r>
-      <w:proofErr w:type="spellStart"/>
-      <w:r>
-        <w:rPr>
-          <w:rFonts w:ascii="Times New Roman" w:hAnsi="Times New Roman" w:cs="Times New Roman"/>
-          <w:sz w:val="28"/>
-          <w:lang w:val="en-US"/>
-        </w:rPr>
-        <w:t>prosedur</w:t>
-      </w:r>
-      <w:proofErr w:type="spellEnd"/>
-      <w:r>
-        <w:rPr>
-          <w:rFonts w:ascii="Times New Roman" w:hAnsi="Times New Roman" w:cs="Times New Roman"/>
-          <w:sz w:val="28"/>
-          <w:lang w:val="en-US"/>
-        </w:rPr>
-        <w:t xml:space="preserve"> </w:t>
-      </w:r>
-      <w:proofErr w:type="spellStart"/>
-      <w:r>
-        <w:rPr>
-          <w:rFonts w:ascii="Times New Roman" w:hAnsi="Times New Roman" w:cs="Times New Roman"/>
-          <w:sz w:val="28"/>
-          <w:lang w:val="en-US"/>
-        </w:rPr>
-        <w:t>peminjaman</w:t>
-      </w:r>
-      <w:proofErr w:type="spellEnd"/>
-      <w:r>
-        <w:rPr>
-          <w:rFonts w:ascii="Times New Roman" w:hAnsi="Times New Roman" w:cs="Times New Roman"/>
-          <w:sz w:val="28"/>
-          <w:lang w:val="en-US"/>
-        </w:rPr>
-        <w:t xml:space="preserve">, </w:t>
-      </w:r>
-      <w:proofErr w:type="spellStart"/>
-      <w:r>
-        <w:rPr>
-          <w:rFonts w:ascii="Times New Roman" w:hAnsi="Times New Roman" w:cs="Times New Roman"/>
-          <w:sz w:val="28"/>
-          <w:lang w:val="en-US"/>
-        </w:rPr>
-        <w:t>pendaftaran</w:t>
-      </w:r>
-      <w:proofErr w:type="spellEnd"/>
-      <w:r>
-        <w:rPr>
-          <w:rFonts w:ascii="Times New Roman" w:hAnsi="Times New Roman" w:cs="Times New Roman"/>
-          <w:sz w:val="28"/>
-          <w:lang w:val="en-US"/>
-        </w:rPr>
-        <w:t xml:space="preserve">, </w:t>
-      </w:r>
-      <w:proofErr w:type="spellStart"/>
-      <w:r>
-        <w:rPr>
-          <w:rFonts w:ascii="Times New Roman" w:hAnsi="Times New Roman" w:cs="Times New Roman"/>
-          <w:sz w:val="28"/>
-          <w:lang w:val="en-US"/>
-        </w:rPr>
-        <w:t>pengembalian</w:t>
-      </w:r>
-      <w:proofErr w:type="spellEnd"/>
-      <w:r>
-        <w:rPr>
-          <w:rFonts w:ascii="Times New Roman" w:hAnsi="Times New Roman" w:cs="Times New Roman"/>
-          <w:sz w:val="28"/>
-          <w:lang w:val="en-US"/>
-        </w:rPr>
-        <w:t xml:space="preserve">, </w:t>
-      </w:r>
-      <w:proofErr w:type="spellStart"/>
-      <w:r>
-        <w:rPr>
-          <w:rFonts w:ascii="Times New Roman" w:hAnsi="Times New Roman" w:cs="Times New Roman"/>
-          <w:sz w:val="28"/>
-          <w:lang w:val="en-US"/>
-        </w:rPr>
-        <w:t>dan</w:t>
-      </w:r>
-      <w:proofErr w:type="spellEnd"/>
-      <w:r>
-        <w:rPr>
-          <w:rFonts w:ascii="Times New Roman" w:hAnsi="Times New Roman" w:cs="Times New Roman"/>
-          <w:sz w:val="28"/>
-          <w:lang w:val="en-US"/>
-        </w:rPr>
-        <w:t xml:space="preserve"> </w:t>
-      </w:r>
-      <w:proofErr w:type="spellStart"/>
-      <w:r>
-        <w:rPr>
-          <w:rFonts w:ascii="Times New Roman" w:hAnsi="Times New Roman" w:cs="Times New Roman"/>
-          <w:sz w:val="28"/>
-          <w:lang w:val="en-US"/>
-        </w:rPr>
-        <w:t>pembayaran</w:t>
-      </w:r>
-      <w:proofErr w:type="spellEnd"/>
+        <w:t>Disini kelompok kami memilih Sistem Informasi Rental Mobil. Sistem ini akan berisikan prosedur peminjaman, pendaftaran, pengembalian, dan pembayaran</w:t>
+      </w:r>
       <w:r>
         <w:rPr>
           <w:rFonts w:ascii="Times New Roman" w:hAnsi="Times New Roman" w:cs="Times New Roman"/>
@@ -1493,31 +1107,679 @@
         </w:rPr>
       </w:pPr>
     </w:p>
-    <w:p>
-      <w:pPr>
-        <w:rPr>
-          <w:rFonts w:ascii="Times New Roman" w:hAnsi="Times New Roman" w:cs="Times New Roman"/>
-          <w:sz w:val="28"/>
-        </w:rPr>
-      </w:pPr>
-    </w:p>
-    <w:p>
-      <w:pPr>
-        <w:rPr>
-          <w:rFonts w:ascii="Times New Roman" w:hAnsi="Times New Roman" w:cs="Times New Roman"/>
-          <w:sz w:val="28"/>
-        </w:rPr>
-      </w:pPr>
-      <w:bookmarkStart w:id="0" w:name="_GoBack"/>
-      <w:bookmarkEnd w:id="0"/>
-    </w:p>
-    <w:p>
-      <w:pPr>
-        <w:rPr>
-          <w:rFonts w:ascii="Times New Roman" w:hAnsi="Times New Roman" w:cs="Times New Roman"/>
-          <w:sz w:val="28"/>
-        </w:rPr>
-      </w:pPr>
+    <w:p/>
+    <w:p>
+      <w:pPr>
+        <w:rPr>
+          <w:rFonts w:ascii="Times New Roman" w:hAnsi="Times New Roman" w:cs="Times New Roman"/>
+          <w:sz w:val="32"/>
+        </w:rPr>
+      </w:pPr>
+      <w:r>
+        <w:rPr>
+          <w:rFonts w:ascii="Times New Roman" w:hAnsi="Times New Roman" w:cs="Times New Roman"/>
+          <w:sz w:val="32"/>
+        </w:rPr>
+        <w:lastRenderedPageBreak/>
+        <w:t>Entitas yang terlibat :</w:t>
+      </w:r>
+    </w:p>
+    <w:p>
+      <w:pPr>
+        <w:pStyle w:val="ListParagraph"/>
+        <w:numPr>
+          <w:ilvl w:val="0"/>
+          <w:numId w:val="1"/>
+        </w:numPr>
+        <w:rPr>
+          <w:rFonts w:ascii="Times New Roman" w:hAnsi="Times New Roman" w:cs="Times New Roman"/>
+          <w:sz w:val="28"/>
+        </w:rPr>
+      </w:pPr>
+      <w:r>
+        <w:rPr>
+          <w:rFonts w:ascii="Times New Roman" w:hAnsi="Times New Roman" w:cs="Times New Roman"/>
+          <w:sz w:val="28"/>
+        </w:rPr>
+        <w:t>Agen Rental</w:t>
+      </w:r>
+    </w:p>
+    <w:p>
+      <w:pPr>
+        <w:pStyle w:val="ListParagraph"/>
+        <w:rPr>
+          <w:rFonts w:ascii="Times New Roman" w:hAnsi="Times New Roman" w:cs="Times New Roman"/>
+          <w:sz w:val="28"/>
+        </w:rPr>
+      </w:pPr>
+      <w:r>
+        <w:rPr>
+          <w:rFonts w:ascii="Times New Roman" w:hAnsi="Times New Roman" w:cs="Times New Roman"/>
+          <w:sz w:val="28"/>
+        </w:rPr>
+        <w:t>Memiliki atribut :</w:t>
+      </w:r>
+    </w:p>
+    <w:p>
+      <w:pPr>
+        <w:pStyle w:val="ListParagraph"/>
+        <w:rPr>
+          <w:rFonts w:ascii="Times New Roman" w:hAnsi="Times New Roman" w:cs="Times New Roman"/>
+          <w:sz w:val="28"/>
+        </w:rPr>
+      </w:pPr>
+      <w:r>
+        <w:rPr>
+          <w:rFonts w:ascii="Times New Roman" w:hAnsi="Times New Roman" w:cs="Times New Roman"/>
+          <w:sz w:val="28"/>
+        </w:rPr>
+        <w:t>Nama</w:t>
+      </w:r>
+    </w:p>
+    <w:p>
+      <w:pPr>
+        <w:pStyle w:val="ListParagraph"/>
+        <w:rPr>
+          <w:rFonts w:ascii="Times New Roman" w:hAnsi="Times New Roman" w:cs="Times New Roman"/>
+          <w:sz w:val="28"/>
+        </w:rPr>
+      </w:pPr>
+      <w:r>
+        <w:rPr>
+          <w:rFonts w:ascii="Times New Roman" w:hAnsi="Times New Roman" w:cs="Times New Roman"/>
+          <w:sz w:val="28"/>
+        </w:rPr>
+        <w:t>ID_Rental</w:t>
+      </w:r>
+    </w:p>
+    <w:p>
+      <w:pPr>
+        <w:pStyle w:val="ListParagraph"/>
+        <w:rPr>
+          <w:rFonts w:ascii="Times New Roman" w:hAnsi="Times New Roman" w:cs="Times New Roman"/>
+          <w:sz w:val="28"/>
+        </w:rPr>
+      </w:pPr>
+      <w:r>
+        <w:rPr>
+          <w:rFonts w:ascii="Times New Roman" w:hAnsi="Times New Roman" w:cs="Times New Roman"/>
+          <w:sz w:val="28"/>
+        </w:rPr>
+        <w:t xml:space="preserve">Alamat </w:t>
+      </w:r>
+    </w:p>
+    <w:p>
+      <w:pPr>
+        <w:pStyle w:val="ListParagraph"/>
+        <w:rPr>
+          <w:rFonts w:ascii="Times New Roman" w:hAnsi="Times New Roman" w:cs="Times New Roman"/>
+          <w:sz w:val="28"/>
+        </w:rPr>
+      </w:pPr>
+      <w:r>
+        <w:rPr>
+          <w:rFonts w:ascii="Times New Roman" w:hAnsi="Times New Roman" w:cs="Times New Roman"/>
+          <w:sz w:val="28"/>
+        </w:rPr>
+        <w:t>No. Telpon</w:t>
+      </w:r>
+    </w:p>
+    <w:p>
+      <w:pPr>
+        <w:pStyle w:val="ListParagraph"/>
+        <w:numPr>
+          <w:ilvl w:val="0"/>
+          <w:numId w:val="1"/>
+        </w:numPr>
+        <w:rPr>
+          <w:rFonts w:ascii="Times New Roman" w:hAnsi="Times New Roman" w:cs="Times New Roman"/>
+          <w:sz w:val="28"/>
+        </w:rPr>
+      </w:pPr>
+      <w:r>
+        <w:rPr>
+          <w:rFonts w:ascii="Times New Roman" w:hAnsi="Times New Roman" w:cs="Times New Roman"/>
+          <w:sz w:val="28"/>
+        </w:rPr>
+        <w:t xml:space="preserve">Mobil </w:t>
+      </w:r>
+    </w:p>
+    <w:p>
+      <w:pPr>
+        <w:pStyle w:val="ListParagraph"/>
+        <w:rPr>
+          <w:rFonts w:ascii="Times New Roman" w:hAnsi="Times New Roman" w:cs="Times New Roman"/>
+          <w:sz w:val="28"/>
+        </w:rPr>
+      </w:pPr>
+      <w:r>
+        <w:rPr>
+          <w:rFonts w:ascii="Times New Roman" w:hAnsi="Times New Roman" w:cs="Times New Roman"/>
+          <w:sz w:val="28"/>
+        </w:rPr>
+        <w:t>Memiliki atribut :</w:t>
+      </w:r>
+    </w:p>
+    <w:p>
+      <w:pPr>
+        <w:pStyle w:val="ListParagraph"/>
+        <w:rPr>
+          <w:rFonts w:ascii="Times New Roman" w:hAnsi="Times New Roman" w:cs="Times New Roman"/>
+          <w:sz w:val="28"/>
+        </w:rPr>
+      </w:pPr>
+      <w:r>
+        <w:rPr>
+          <w:rFonts w:ascii="Times New Roman" w:hAnsi="Times New Roman" w:cs="Times New Roman"/>
+          <w:sz w:val="28"/>
+        </w:rPr>
+        <w:t>Nomor Polisi</w:t>
+      </w:r>
+    </w:p>
+    <w:p>
+      <w:pPr>
+        <w:pStyle w:val="ListParagraph"/>
+        <w:rPr>
+          <w:rFonts w:ascii="Times New Roman" w:hAnsi="Times New Roman" w:cs="Times New Roman"/>
+          <w:sz w:val="28"/>
+        </w:rPr>
+      </w:pPr>
+      <w:r>
+        <w:rPr>
+          <w:rFonts w:ascii="Times New Roman" w:hAnsi="Times New Roman" w:cs="Times New Roman"/>
+          <w:sz w:val="28"/>
+        </w:rPr>
+        <w:t>Merek</w:t>
+      </w:r>
+    </w:p>
+    <w:p>
+      <w:pPr>
+        <w:pStyle w:val="ListParagraph"/>
+        <w:rPr>
+          <w:rFonts w:ascii="Times New Roman" w:hAnsi="Times New Roman" w:cs="Times New Roman"/>
+          <w:sz w:val="28"/>
+        </w:rPr>
+      </w:pPr>
+      <w:r>
+        <w:rPr>
+          <w:rFonts w:ascii="Times New Roman" w:hAnsi="Times New Roman" w:cs="Times New Roman"/>
+          <w:sz w:val="28"/>
+        </w:rPr>
+        <w:t>Tahun Buat</w:t>
+      </w:r>
+    </w:p>
+    <w:p>
+      <w:pPr>
+        <w:pStyle w:val="ListParagraph"/>
+        <w:rPr>
+          <w:rFonts w:ascii="Times New Roman" w:hAnsi="Times New Roman" w:cs="Times New Roman"/>
+          <w:sz w:val="28"/>
+        </w:rPr>
+      </w:pPr>
+      <w:r>
+        <w:rPr>
+          <w:rFonts w:ascii="Times New Roman" w:hAnsi="Times New Roman" w:cs="Times New Roman"/>
+          <w:sz w:val="28"/>
+        </w:rPr>
+        <w:t>Jenis</w:t>
+      </w:r>
+    </w:p>
+    <w:p>
+      <w:pPr>
+        <w:pStyle w:val="ListParagraph"/>
+        <w:rPr>
+          <w:rFonts w:ascii="Times New Roman" w:hAnsi="Times New Roman" w:cs="Times New Roman"/>
+          <w:sz w:val="28"/>
+        </w:rPr>
+      </w:pPr>
+      <w:r>
+        <w:rPr>
+          <w:rFonts w:ascii="Times New Roman" w:hAnsi="Times New Roman" w:cs="Times New Roman"/>
+          <w:sz w:val="28"/>
+        </w:rPr>
+        <w:t>Kapasitas</w:t>
+      </w:r>
+    </w:p>
+    <w:p>
+      <w:pPr>
+        <w:pStyle w:val="ListParagraph"/>
+        <w:numPr>
+          <w:ilvl w:val="0"/>
+          <w:numId w:val="1"/>
+        </w:numPr>
+        <w:rPr>
+          <w:rFonts w:ascii="Times New Roman" w:hAnsi="Times New Roman" w:cs="Times New Roman"/>
+          <w:sz w:val="28"/>
+        </w:rPr>
+      </w:pPr>
+      <w:r>
+        <w:rPr>
+          <w:rFonts w:ascii="Times New Roman" w:hAnsi="Times New Roman" w:cs="Times New Roman"/>
+          <w:sz w:val="28"/>
+        </w:rPr>
+        <w:t xml:space="preserve">Bank </w:t>
+      </w:r>
+    </w:p>
+    <w:p>
+      <w:pPr>
+        <w:pStyle w:val="ListParagraph"/>
+        <w:rPr>
+          <w:rFonts w:ascii="Times New Roman" w:hAnsi="Times New Roman" w:cs="Times New Roman"/>
+          <w:sz w:val="28"/>
+        </w:rPr>
+      </w:pPr>
+      <w:r>
+        <w:rPr>
+          <w:rFonts w:ascii="Times New Roman" w:hAnsi="Times New Roman" w:cs="Times New Roman"/>
+          <w:sz w:val="28"/>
+        </w:rPr>
+        <w:t>Memiliki Atribut :</w:t>
+      </w:r>
+    </w:p>
+    <w:p>
+      <w:pPr>
+        <w:pStyle w:val="ListParagraph"/>
+        <w:rPr>
+          <w:rFonts w:ascii="Times New Roman" w:hAnsi="Times New Roman" w:cs="Times New Roman"/>
+          <w:sz w:val="28"/>
+        </w:rPr>
+      </w:pPr>
+      <w:r>
+        <w:rPr>
+          <w:rFonts w:ascii="Times New Roman" w:hAnsi="Times New Roman" w:cs="Times New Roman"/>
+          <w:sz w:val="28"/>
+        </w:rPr>
+        <w:t>ID_Bank</w:t>
+      </w:r>
+    </w:p>
+    <w:p>
+      <w:pPr>
+        <w:pStyle w:val="ListParagraph"/>
+        <w:rPr>
+          <w:rFonts w:ascii="Times New Roman" w:hAnsi="Times New Roman" w:cs="Times New Roman"/>
+          <w:sz w:val="28"/>
+        </w:rPr>
+      </w:pPr>
+      <w:r>
+        <w:rPr>
+          <w:rFonts w:ascii="Times New Roman" w:hAnsi="Times New Roman" w:cs="Times New Roman"/>
+          <w:sz w:val="28"/>
+        </w:rPr>
+        <w:t>Nama</w:t>
+      </w:r>
+    </w:p>
+    <w:p>
+      <w:pPr>
+        <w:pStyle w:val="ListParagraph"/>
+        <w:rPr>
+          <w:rFonts w:ascii="Times New Roman" w:hAnsi="Times New Roman" w:cs="Times New Roman"/>
+          <w:sz w:val="28"/>
+        </w:rPr>
+      </w:pPr>
+      <w:r>
+        <w:rPr>
+          <w:rFonts w:ascii="Times New Roman" w:hAnsi="Times New Roman" w:cs="Times New Roman"/>
+          <w:sz w:val="28"/>
+        </w:rPr>
+        <w:t>Alamat</w:t>
+      </w:r>
+    </w:p>
+    <w:p>
+      <w:pPr>
+        <w:pStyle w:val="ListParagraph"/>
+        <w:numPr>
+          <w:ilvl w:val="0"/>
+          <w:numId w:val="1"/>
+        </w:numPr>
+        <w:rPr>
+          <w:rFonts w:ascii="Times New Roman" w:hAnsi="Times New Roman" w:cs="Times New Roman"/>
+          <w:sz w:val="28"/>
+        </w:rPr>
+      </w:pPr>
+      <w:r>
+        <w:rPr>
+          <w:rFonts w:ascii="Times New Roman" w:hAnsi="Times New Roman" w:cs="Times New Roman"/>
+          <w:sz w:val="28"/>
+        </w:rPr>
+        <w:t>Customer</w:t>
+      </w:r>
+    </w:p>
+    <w:p>
+      <w:pPr>
+        <w:pStyle w:val="ListParagraph"/>
+        <w:rPr>
+          <w:rFonts w:ascii="Times New Roman" w:hAnsi="Times New Roman" w:cs="Times New Roman"/>
+          <w:sz w:val="28"/>
+        </w:rPr>
+      </w:pPr>
+      <w:r>
+        <w:rPr>
+          <w:rFonts w:ascii="Times New Roman" w:hAnsi="Times New Roman" w:cs="Times New Roman"/>
+          <w:sz w:val="28"/>
+        </w:rPr>
+        <w:t>Memiliki Atribut :</w:t>
+      </w:r>
+    </w:p>
+    <w:p>
+      <w:pPr>
+        <w:pStyle w:val="ListParagraph"/>
+        <w:rPr>
+          <w:rFonts w:ascii="Times New Roman" w:hAnsi="Times New Roman" w:cs="Times New Roman"/>
+          <w:sz w:val="28"/>
+        </w:rPr>
+      </w:pPr>
+      <w:r>
+        <w:rPr>
+          <w:rFonts w:ascii="Times New Roman" w:hAnsi="Times New Roman" w:cs="Times New Roman"/>
+          <w:sz w:val="28"/>
+        </w:rPr>
+        <w:t>No. KTP</w:t>
+      </w:r>
+    </w:p>
+    <w:p>
+      <w:pPr>
+        <w:pStyle w:val="ListParagraph"/>
+        <w:rPr>
+          <w:rFonts w:ascii="Times New Roman" w:hAnsi="Times New Roman" w:cs="Times New Roman"/>
+          <w:sz w:val="28"/>
+        </w:rPr>
+      </w:pPr>
+      <w:r>
+        <w:rPr>
+          <w:rFonts w:ascii="Times New Roman" w:hAnsi="Times New Roman" w:cs="Times New Roman"/>
+          <w:sz w:val="28"/>
+        </w:rPr>
+        <w:t>Nama</w:t>
+      </w:r>
+    </w:p>
+    <w:p>
+      <w:pPr>
+        <w:pStyle w:val="ListParagraph"/>
+        <w:rPr>
+          <w:rFonts w:ascii="Times New Roman" w:hAnsi="Times New Roman" w:cs="Times New Roman"/>
+          <w:sz w:val="28"/>
+        </w:rPr>
+      </w:pPr>
+      <w:r>
+        <w:rPr>
+          <w:rFonts w:ascii="Times New Roman" w:hAnsi="Times New Roman" w:cs="Times New Roman"/>
+          <w:sz w:val="28"/>
+        </w:rPr>
+        <w:t xml:space="preserve">Alamat </w:t>
+      </w:r>
+    </w:p>
+    <w:p>
+      <w:pPr>
+        <w:pStyle w:val="ListParagraph"/>
+        <w:rPr>
+          <w:rFonts w:ascii="Times New Roman" w:hAnsi="Times New Roman" w:cs="Times New Roman"/>
+          <w:sz w:val="28"/>
+        </w:rPr>
+      </w:pPr>
+      <w:r>
+        <w:rPr>
+          <w:rFonts w:ascii="Times New Roman" w:hAnsi="Times New Roman" w:cs="Times New Roman"/>
+          <w:sz w:val="28"/>
+        </w:rPr>
+        <w:t>Nomor Telpon</w:t>
+      </w:r>
+    </w:p>
+    <w:p>
+      <w:pPr>
+        <w:pStyle w:val="ListParagraph"/>
+        <w:numPr>
+          <w:ilvl w:val="0"/>
+          <w:numId w:val="1"/>
+        </w:numPr>
+        <w:rPr>
+          <w:rFonts w:ascii="Times New Roman" w:hAnsi="Times New Roman" w:cs="Times New Roman"/>
+          <w:sz w:val="28"/>
+        </w:rPr>
+      </w:pPr>
+      <w:r>
+        <w:rPr>
+          <w:rFonts w:ascii="Times New Roman" w:hAnsi="Times New Roman" w:cs="Times New Roman"/>
+          <w:sz w:val="28"/>
+        </w:rPr>
+        <w:t>Transaksi</w:t>
+      </w:r>
+    </w:p>
+    <w:p>
+      <w:pPr>
+        <w:pStyle w:val="ListParagraph"/>
+        <w:rPr>
+          <w:rFonts w:ascii="Times New Roman" w:hAnsi="Times New Roman" w:cs="Times New Roman"/>
+          <w:sz w:val="28"/>
+        </w:rPr>
+      </w:pPr>
+      <w:r>
+        <w:rPr>
+          <w:rFonts w:ascii="Times New Roman" w:hAnsi="Times New Roman" w:cs="Times New Roman"/>
+          <w:sz w:val="28"/>
+        </w:rPr>
+        <w:t>Memiliki Atribut :</w:t>
+      </w:r>
+    </w:p>
+    <w:p>
+      <w:pPr>
+        <w:pStyle w:val="ListParagraph"/>
+        <w:rPr>
+          <w:rFonts w:ascii="Times New Roman" w:hAnsi="Times New Roman" w:cs="Times New Roman"/>
+          <w:sz w:val="28"/>
+        </w:rPr>
+      </w:pPr>
+      <w:r>
+        <w:rPr>
+          <w:rFonts w:ascii="Times New Roman" w:hAnsi="Times New Roman" w:cs="Times New Roman"/>
+          <w:sz w:val="28"/>
+        </w:rPr>
+        <w:t>ID_Pinjam</w:t>
+      </w:r>
+    </w:p>
+    <w:p>
+      <w:pPr>
+        <w:pStyle w:val="ListParagraph"/>
+        <w:rPr>
+          <w:rFonts w:ascii="Times New Roman" w:hAnsi="Times New Roman" w:cs="Times New Roman"/>
+          <w:sz w:val="28"/>
+        </w:rPr>
+      </w:pPr>
+      <w:r>
+        <w:rPr>
+          <w:rFonts w:ascii="Times New Roman" w:hAnsi="Times New Roman" w:cs="Times New Roman"/>
+          <w:sz w:val="28"/>
+        </w:rPr>
+        <w:t>Jumlah</w:t>
+      </w:r>
+    </w:p>
+    <w:p>
+      <w:pPr>
+        <w:pStyle w:val="ListParagraph"/>
+        <w:rPr>
+          <w:rFonts w:ascii="Times New Roman" w:hAnsi="Times New Roman" w:cs="Times New Roman"/>
+          <w:sz w:val="28"/>
+        </w:rPr>
+      </w:pPr>
+      <w:r>
+        <w:rPr>
+          <w:rFonts w:ascii="Times New Roman" w:hAnsi="Times New Roman" w:cs="Times New Roman"/>
+          <w:sz w:val="28"/>
+        </w:rPr>
+        <w:t>Jenis Mobil</w:t>
+      </w:r>
+    </w:p>
+    <w:p>
+      <w:pPr>
+        <w:pStyle w:val="ListParagraph"/>
+        <w:rPr>
+          <w:rFonts w:ascii="Times New Roman" w:hAnsi="Times New Roman" w:cs="Times New Roman"/>
+          <w:sz w:val="28"/>
+        </w:rPr>
+      </w:pPr>
+      <w:r>
+        <w:rPr>
+          <w:rFonts w:ascii="Times New Roman" w:hAnsi="Times New Roman" w:cs="Times New Roman"/>
+          <w:sz w:val="28"/>
+        </w:rPr>
+        <w:t>Waktu</w:t>
+      </w:r>
+    </w:p>
+    <w:p>
+      <w:pPr>
+        <w:pStyle w:val="ListParagraph"/>
+        <w:numPr>
+          <w:ilvl w:val="0"/>
+          <w:numId w:val="1"/>
+        </w:numPr>
+        <w:rPr>
+          <w:rFonts w:ascii="Times New Roman" w:hAnsi="Times New Roman" w:cs="Times New Roman"/>
+          <w:sz w:val="28"/>
+        </w:rPr>
+      </w:pPr>
+      <w:r>
+        <w:rPr>
+          <w:rFonts w:ascii="Times New Roman" w:hAnsi="Times New Roman" w:cs="Times New Roman"/>
+          <w:sz w:val="28"/>
+        </w:rPr>
+        <w:t>Rekening</w:t>
+      </w:r>
+    </w:p>
+    <w:p>
+      <w:pPr>
+        <w:pStyle w:val="ListParagraph"/>
+        <w:rPr>
+          <w:rFonts w:ascii="Times New Roman" w:hAnsi="Times New Roman" w:cs="Times New Roman"/>
+          <w:sz w:val="28"/>
+        </w:rPr>
+      </w:pPr>
+      <w:r>
+        <w:rPr>
+          <w:rFonts w:ascii="Times New Roman" w:hAnsi="Times New Roman" w:cs="Times New Roman"/>
+          <w:sz w:val="28"/>
+        </w:rPr>
+        <w:t>Memiliki Atribut :</w:t>
+      </w:r>
+    </w:p>
+    <w:p>
+      <w:pPr>
+        <w:pStyle w:val="ListParagraph"/>
+        <w:rPr>
+          <w:rFonts w:ascii="Times New Roman" w:hAnsi="Times New Roman" w:cs="Times New Roman"/>
+          <w:sz w:val="28"/>
+        </w:rPr>
+      </w:pPr>
+      <w:r>
+        <w:rPr>
+          <w:rFonts w:ascii="Times New Roman" w:hAnsi="Times New Roman" w:cs="Times New Roman"/>
+          <w:sz w:val="28"/>
+        </w:rPr>
+        <w:t>No_ Rekening</w:t>
+      </w:r>
+    </w:p>
+    <w:p>
+      <w:pPr>
+        <w:pStyle w:val="ListParagraph"/>
+        <w:rPr>
+          <w:rFonts w:ascii="Times New Roman" w:hAnsi="Times New Roman" w:cs="Times New Roman"/>
+          <w:sz w:val="28"/>
+        </w:rPr>
+      </w:pPr>
+      <w:r>
+        <w:rPr>
+          <w:rFonts w:ascii="Times New Roman" w:hAnsi="Times New Roman" w:cs="Times New Roman"/>
+          <w:sz w:val="28"/>
+        </w:rPr>
+        <w:t xml:space="preserve">Saldo </w:t>
+      </w:r>
+    </w:p>
+    <w:p>
+      <w:pPr>
+        <w:pStyle w:val="ListParagraph"/>
+        <w:rPr>
+          <w:rFonts w:ascii="Times New Roman" w:hAnsi="Times New Roman" w:cs="Times New Roman"/>
+          <w:sz w:val="28"/>
+        </w:rPr>
+      </w:pPr>
+      <w:r>
+        <w:rPr>
+          <w:rFonts w:ascii="Times New Roman" w:hAnsi="Times New Roman" w:cs="Times New Roman"/>
+          <w:sz w:val="28"/>
+        </w:rPr>
+        <w:t>Pemilik</w:t>
+      </w:r>
+    </w:p>
+    <w:p/>
+    <w:p>
+      <w:pPr>
+        <w:rPr>
+          <w:rFonts w:ascii="Times New Roman" w:hAnsi="Times New Roman" w:cs="Times New Roman"/>
+          <w:sz w:val="28"/>
+        </w:rPr>
+      </w:pPr>
+    </w:p>
+    <w:p>
+      <w:pPr>
+        <w:rPr>
+          <w:rFonts w:ascii="Times New Roman" w:hAnsi="Times New Roman" w:cs="Times New Roman"/>
+          <w:sz w:val="28"/>
+        </w:rPr>
+      </w:pPr>
+      <w:r>
+        <w:rPr>
+          <w:rFonts w:ascii="Times New Roman" w:hAnsi="Times New Roman" w:cs="Times New Roman"/>
+          <w:noProof/>
+          <w:sz w:val="28"/>
+        </w:rPr>
+        <w:lastRenderedPageBreak/>
+        <w:drawing>
+          <wp:inline distT="0" distB="0" distL="0" distR="0" wp14:anchorId="60D793E0" wp14:editId="4950F25C">
+            <wp:extent cx="5610860" cy="3616325"/>
+            <wp:effectExtent l="0" t="0" r="8890" b="3175"/>
+            <wp:docPr id="2" name="Picture 2" descr="erd rental mobil"/>
+            <wp:cNvGraphicFramePr>
+              <a:graphicFrameLocks xmlns:a="http://schemas.openxmlformats.org/drawingml/2006/main" noChangeAspect="1"/>
+            </wp:cNvGraphicFramePr>
+            <a:graphic xmlns:a="http://schemas.openxmlformats.org/drawingml/2006/main">
+              <a:graphicData uri="http://schemas.openxmlformats.org/drawingml/2006/picture">
+                <pic:pic xmlns:pic="http://schemas.openxmlformats.org/drawingml/2006/picture">
+                  <pic:nvPicPr>
+                    <pic:cNvPr id="0" name="Picture 1" descr="erd rental mobil"/>
+                    <pic:cNvPicPr>
+                      <a:picLocks noChangeAspect="1" noChangeArrowheads="1"/>
+                    </pic:cNvPicPr>
+                  </pic:nvPicPr>
+                  <pic:blipFill>
+                    <a:blip r:embed="rId6">
+                      <a:extLst>
+                        <a:ext uri="{28A0092B-C50C-407E-A947-70E740481C1C}">
+                          <a14:useLocalDpi xmlns:a14="http://schemas.microsoft.com/office/drawing/2010/main" val="0"/>
+                        </a:ext>
+                      </a:extLst>
+                    </a:blip>
+                    <a:srcRect/>
+                    <a:stretch>
+                      <a:fillRect/>
+                    </a:stretch>
+                  </pic:blipFill>
+                  <pic:spPr bwMode="auto">
+                    <a:xfrm>
+                      <a:off x="0" y="0"/>
+                      <a:ext cx="5610860" cy="3616325"/>
+                    </a:xfrm>
+                    <a:prstGeom prst="rect">
+                      <a:avLst/>
+                    </a:prstGeom>
+                    <a:noFill/>
+                    <a:ln>
+                      <a:noFill/>
+                    </a:ln>
+                  </pic:spPr>
+                </pic:pic>
+              </a:graphicData>
+            </a:graphic>
+          </wp:inline>
+        </w:drawing>
+      </w:r>
     </w:p>
     <w:sectPr>
       <w:pgSz w:w="11906" w:h="16838"/>

</xml_diff>